<commit_message>
update dias não trablhados django
</commit_message>
<xml_diff>
--- a/static/docs/modelo.docx
+++ b/static/docs/modelo.docx
@@ -534,7 +534,7 @@
                 <w:u w:val="none"/>
                 <w:lang w:val="pt-BR" w:eastAsia="pt-BR" w:bidi="ar-SA"/>
               </w:rPr>
-              <w:t>${FIELD_DATE}</w:t>
+              <w:t>field_date</w:t>
             </w:r>
           </w:p>
         </w:tc>
@@ -708,7 +708,7 @@
                 <w:b/>
                 <w:sz w:val="20"/>
               </w:rPr>
-              <w:t>${FIELD_TITLE_1}</w:t>
+              <w:t>field_title_1</w:t>
             </w:r>
           </w:p>
           <w:p>
@@ -743,7 +743,7 @@
                 <w:szCs w:val="20"/>
                 <w:lang w:val="pt-BR" w:eastAsia="pt-BR" w:bidi="ar-SA"/>
               </w:rPr>
-              <w:t>${FIELD_VALUE_1}</w:t>
+              <w:t>field_value_1</w:t>
             </w:r>
           </w:p>
         </w:tc>
@@ -769,7 +769,7 @@
                 <w:b/>
                 <w:sz w:val="20"/>
               </w:rPr>
-              <w:t>${FIELD_TITLE_2}</w:t>
+              <w:t>field_title_2</w:t>
             </w:r>
           </w:p>
           <w:p>
@@ -794,7 +794,7 @@
                 <w:szCs w:val="20"/>
                 <w:lang w:val="pt-BR" w:eastAsia="pt-BR" w:bidi="ar-SA"/>
               </w:rPr>
-              <w:t>${FIELD_VALUE_2}</w:t>
+              <w:t>field_value_2</w:t>
             </w:r>
           </w:p>
         </w:tc>
@@ -970,7 +970,7 @@
                 <w:b/>
                 <w:sz w:val="20"/>
               </w:rPr>
-              <w:t>${FIELD_TITLE_3}</w:t>
+              <w:t>field_title_3</w:t>
             </w:r>
           </w:p>
           <w:p>
@@ -995,7 +995,7 @@
                 <w:szCs w:val="20"/>
                 <w:lang w:val="pt-BR" w:eastAsia="pt-BR" w:bidi="ar-SA"/>
               </w:rPr>
-              <w:t>${FIELD_VALUE_3}</w:t>
+              <w:t>field_value_3</w:t>
             </w:r>
           </w:p>
         </w:tc>
@@ -1021,7 +1021,7 @@
                 <w:sz w:val="20"/>
                 <w:szCs w:val="22"/>
               </w:rPr>
-              <w:t>${FIELD_TITLE_4}</w:t>
+              <w:t>field_title_4</w:t>
             </w:r>
           </w:p>
           <w:p>
@@ -1046,7 +1046,7 @@
                 <w:szCs w:val="20"/>
                 <w:lang w:val="pt-BR" w:eastAsia="pt-BR" w:bidi="ar-SA"/>
               </w:rPr>
-              <w:t>${FIELD_VALUE_4}</w:t>
+              <w:t>field_value_4</w:t>
             </w:r>
           </w:p>
           <w:p>
@@ -1061,7 +1061,7 @@
             </w:pPr>
             <w:r>
               <w:rPr>
-                <w:rFonts w:eastAsia="Times New Roman" w:cs="Times New Roman"/>
+                <w:rFonts w:eastAsia="Times New Roman" w:cs="Times New Roman" w:ascii="Arial" w:hAnsi="Arial"/>
                 <w:b/>
                 <w:i w:val="false"/>
                 <w:iCs w:val="false"/>
@@ -1071,7 +1071,7 @@
                 <w:szCs w:val="20"/>
                 <w:lang w:val="pt-BR" w:eastAsia="pt-BR" w:bidi="ar-SA"/>
               </w:rPr>
-              <w:t xml:space="preserve">${FIELD_TITLE_5} </w:t>
+              <w:t xml:space="preserve">field_title_5 </w:t>
             </w:r>
             <w:r>
               <w:rPr>
@@ -1085,7 +1085,7 @@
                 <w:szCs w:val="20"/>
                 <w:lang w:val="pt-BR" w:eastAsia="pt-BR" w:bidi="ar-SA"/>
               </w:rPr>
-              <w:t>${FIELD_VALUE_5}</w:t>
+              <w:t>field_value_5</w:t>
             </w:r>
           </w:p>
         </w:tc>
@@ -15771,21 +15771,24 @@
               </w:rPr>
             </w:pPr>
             <w:r>
-              <w:rPr/>
-            </w:r>
-          </w:p>
-          <w:p>
-            <w:pPr>
-              <w:pStyle w:val="Normal"/>
-              <w:widowControl w:val="false"/>
-              <w:rPr/>
-            </w:pPr>
-            <w:r>
-              <w:rPr>
-                <w:b/>
-                <w:sz w:val="20"/>
-              </w:rPr>
-              <w:t xml:space="preserve">${FIELD_TITLE_7} </w:t>
+              <w:rPr>
+                <w:b/>
+                <w:sz w:val="20"/>
+              </w:rPr>
+            </w:r>
+          </w:p>
+          <w:p>
+            <w:pPr>
+              <w:pStyle w:val="Normal"/>
+              <w:widowControl w:val="false"/>
+              <w:rPr/>
+            </w:pPr>
+            <w:r>
+              <w:rPr>
+                <w:b/>
+                <w:sz w:val="20"/>
+              </w:rPr>
+              <w:t xml:space="preserve">field_title_7 </w:t>
             </w:r>
             <w:r>
               <w:rPr>
@@ -15800,7 +15803,7 @@
                 <w:szCs w:val="20"/>
                 <w:lang w:val="pt-BR" w:eastAsia="pt-BR" w:bidi="ar-SA"/>
               </w:rPr>
-              <w:t>${FIELD_VALUE_7}</w:t>
+              <w:t>field_value_7</w:t>
             </w:r>
           </w:p>
         </w:tc>
@@ -15823,27 +15826,31 @@
               </w:rPr>
             </w:pPr>
             <w:r>
-              <w:rPr/>
-            </w:r>
-          </w:p>
-          <w:p>
-            <w:pPr>
-              <w:pStyle w:val="Normal"/>
-              <w:widowControl w:val="false"/>
-              <w:rPr>
-                <w:b/>
-                <w:b/>
-                <w:sz w:val="20"/>
-                <w:lang w:val="es-ES_tradnl"/>
-              </w:rPr>
-            </w:pPr>
-            <w:r>
-              <w:rPr>
-                <w:b/>
-                <w:sz w:val="20"/>
-                <w:lang w:val="es-ES_tradnl"/>
-              </w:rPr>
-              <w:t>${FIELD_TITLE_8} ${FIELD_VALUE_8}</w:t>
+              <w:rPr>
+                <w:b/>
+                <w:sz w:val="20"/>
+                <w:lang w:val="es-ES_tradnl"/>
+              </w:rPr>
+            </w:r>
+          </w:p>
+          <w:p>
+            <w:pPr>
+              <w:pStyle w:val="Normal"/>
+              <w:widowControl w:val="false"/>
+              <w:rPr>
+                <w:b/>
+                <w:b/>
+                <w:sz w:val="20"/>
+                <w:lang w:val="es-ES_tradnl"/>
+              </w:rPr>
+            </w:pPr>
+            <w:r>
+              <w:rPr>
+                <w:b/>
+                <w:sz w:val="20"/>
+                <w:lang w:val="es-ES_tradnl"/>
+              </w:rPr>
+              <w:t>field_title_8 field_value_8</w:t>
             </w:r>
           </w:p>
         </w:tc>

</xml_diff>

<commit_message>
update descrição e campos vazios
</commit_message>
<xml_diff>
--- a/static/docs/modelo.docx
+++ b/static/docs/modelo.docx
@@ -28,9 +28,8 @@
         <w:gridCol w:w="1619"/>
         <w:gridCol w:w="7"/>
         <w:gridCol w:w="878"/>
-        <w:gridCol w:w="1658"/>
-        <w:gridCol w:w="23"/>
-        <w:gridCol w:w="1715"/>
+        <w:gridCol w:w="1703"/>
+        <w:gridCol w:w="1693"/>
         <w:gridCol w:w="25"/>
         <w:gridCol w:w="23"/>
         <w:gridCol w:w="20"/>
@@ -201,8 +200,8 @@
         </w:tc>
         <w:tc>
           <w:tcPr>
-            <w:tcW w:w="5036" w:type="dxa"/>
-            <w:gridSpan w:val="6"/>
+            <w:tcW w:w="5058" w:type="dxa"/>
+            <w:gridSpan w:val="5"/>
             <w:tcBorders>
               <w:top w:val="single" w:sz="2" w:space="0" w:color="000000"/>
               <w:left w:val="single" w:sz="2" w:space="0" w:color="000000"/>
@@ -236,7 +235,7 @@
         </w:tc>
         <w:tc>
           <w:tcPr>
-            <w:tcW w:w="1763" w:type="dxa"/>
+            <w:tcW w:w="1741" w:type="dxa"/>
             <w:gridSpan w:val="3"/>
             <w:tcBorders/>
             <w:shd w:color="auto" w:fill="auto" w:val="clear"/>
@@ -447,8 +446,8 @@
         </w:tc>
         <w:tc>
           <w:tcPr>
-            <w:tcW w:w="5036" w:type="dxa"/>
-            <w:gridSpan w:val="6"/>
+            <w:tcW w:w="5058" w:type="dxa"/>
+            <w:gridSpan w:val="5"/>
             <w:tcBorders>
               <w:top w:val="single" w:sz="2" w:space="0" w:color="000000"/>
               <w:left w:val="single" w:sz="2" w:space="0" w:color="000000"/>
@@ -540,7 +539,7 @@
         </w:tc>
         <w:tc>
           <w:tcPr>
-            <w:tcW w:w="1763" w:type="dxa"/>
+            <w:tcW w:w="1741" w:type="dxa"/>
             <w:gridSpan w:val="3"/>
             <w:tcBorders/>
             <w:shd w:color="auto" w:fill="auto" w:val="clear"/>
@@ -749,8 +748,8 @@
         </w:tc>
         <w:tc>
           <w:tcPr>
-            <w:tcW w:w="5036" w:type="dxa"/>
-            <w:gridSpan w:val="6"/>
+            <w:tcW w:w="5058" w:type="dxa"/>
+            <w:gridSpan w:val="5"/>
             <w:tcBorders>
               <w:top w:val="single" w:sz="2" w:space="0" w:color="000000"/>
               <w:left w:val="single" w:sz="2" w:space="0" w:color="000000"/>
@@ -800,7 +799,7 @@
         </w:tc>
         <w:tc>
           <w:tcPr>
-            <w:tcW w:w="1783" w:type="dxa"/>
+            <w:tcW w:w="1761" w:type="dxa"/>
             <w:gridSpan w:val="4"/>
             <w:tcBorders/>
             <w:shd w:color="auto" w:fill="auto" w:val="clear"/>
@@ -1001,8 +1000,8 @@
         </w:tc>
         <w:tc>
           <w:tcPr>
-            <w:tcW w:w="5036" w:type="dxa"/>
-            <w:gridSpan w:val="6"/>
+            <w:tcW w:w="5058" w:type="dxa"/>
+            <w:gridSpan w:val="5"/>
             <w:tcBorders>
               <w:left w:val="single" w:sz="2" w:space="0" w:color="000000"/>
               <w:right w:val="single" w:sz="2" w:space="0" w:color="000000"/>
@@ -1091,7 +1090,7 @@
         </w:tc>
         <w:tc>
           <w:tcPr>
-            <w:tcW w:w="1783" w:type="dxa"/>
+            <w:tcW w:w="1761" w:type="dxa"/>
             <w:gridSpan w:val="4"/>
             <w:tcBorders/>
             <w:shd w:color="auto" w:fill="auto" w:val="clear"/>
@@ -1337,8 +1336,8 @@
         </w:tc>
         <w:tc>
           <w:tcPr>
-            <w:tcW w:w="5036" w:type="dxa"/>
-            <w:gridSpan w:val="6"/>
+            <w:tcW w:w="5058" w:type="dxa"/>
+            <w:gridSpan w:val="5"/>
             <w:tcBorders>
               <w:top w:val="single" w:sz="4" w:space="0" w:color="000000"/>
               <w:left w:val="single" w:sz="4" w:space="0" w:color="000000"/>
@@ -1369,7 +1368,7 @@
         </w:tc>
         <w:tc>
           <w:tcPr>
-            <w:tcW w:w="1763" w:type="dxa"/>
+            <w:tcW w:w="1741" w:type="dxa"/>
             <w:gridSpan w:val="3"/>
             <w:tcBorders/>
             <w:shd w:color="auto" w:fill="auto" w:val="clear"/>
@@ -1637,7 +1636,7 @@
         </w:tc>
         <w:tc>
           <w:tcPr>
-            <w:tcW w:w="2536" w:type="dxa"/>
+            <w:tcW w:w="2581" w:type="dxa"/>
             <w:gridSpan w:val="2"/>
             <w:tcBorders>
               <w:top w:val="single" w:sz="4" w:space="0" w:color="000000"/>
@@ -1669,8 +1668,8 @@
         </w:tc>
         <w:tc>
           <w:tcPr>
-            <w:tcW w:w="1763" w:type="dxa"/>
-            <w:gridSpan w:val="3"/>
+            <w:tcW w:w="1718" w:type="dxa"/>
+            <w:gridSpan w:val="2"/>
             <w:tcBorders/>
             <w:shd w:color="auto" w:fill="auto" w:val="clear"/>
           </w:tcPr>
@@ -2062,7 +2061,7 @@
         </w:tc>
         <w:tc>
           <w:tcPr>
-            <w:tcW w:w="1658" w:type="dxa"/>
+            <w:tcW w:w="1703" w:type="dxa"/>
             <w:tcBorders>
               <w:top w:val="single" w:sz="4" w:space="0" w:color="000000"/>
               <w:left w:val="single" w:sz="4" w:space="0" w:color="000000"/>
@@ -2093,8 +2092,7 @@
         </w:tc>
         <w:tc>
           <w:tcPr>
-            <w:tcW w:w="1738" w:type="dxa"/>
-            <w:gridSpan w:val="2"/>
+            <w:tcW w:w="1693" w:type="dxa"/>
             <w:tcBorders/>
             <w:shd w:color="auto" w:fill="auto" w:val="clear"/>
           </w:tcPr>
@@ -2495,7 +2493,7 @@
         </w:tc>
         <w:tc>
           <w:tcPr>
-            <w:tcW w:w="1658" w:type="dxa"/>
+            <w:tcW w:w="1703" w:type="dxa"/>
             <w:tcBorders>
               <w:top w:val="single" w:sz="4" w:space="0" w:color="000000"/>
               <w:left w:val="single" w:sz="4" w:space="0" w:color="000000"/>
@@ -2527,8 +2525,7 @@
         </w:tc>
         <w:tc>
           <w:tcPr>
-            <w:tcW w:w="1738" w:type="dxa"/>
-            <w:gridSpan w:val="2"/>
+            <w:tcW w:w="1693" w:type="dxa"/>
             <w:tcBorders/>
             <w:shd w:color="auto" w:fill="auto" w:val="clear"/>
           </w:tcPr>
@@ -2926,7 +2923,7 @@
         </w:tc>
         <w:tc>
           <w:tcPr>
-            <w:tcW w:w="1658" w:type="dxa"/>
+            <w:tcW w:w="1703" w:type="dxa"/>
             <w:tcBorders>
               <w:top w:val="single" w:sz="4" w:space="0" w:color="000000"/>
               <w:left w:val="single" w:sz="4" w:space="0" w:color="000000"/>
@@ -2958,8 +2955,7 @@
         </w:tc>
         <w:tc>
           <w:tcPr>
-            <w:tcW w:w="1738" w:type="dxa"/>
-            <w:gridSpan w:val="2"/>
+            <w:tcW w:w="1693" w:type="dxa"/>
             <w:tcBorders/>
             <w:shd w:color="auto" w:fill="auto" w:val="clear"/>
           </w:tcPr>
@@ -3366,7 +3362,7 @@
         </w:tc>
         <w:tc>
           <w:tcPr>
-            <w:tcW w:w="1658" w:type="dxa"/>
+            <w:tcW w:w="1703" w:type="dxa"/>
             <w:tcBorders>
               <w:top w:val="single" w:sz="4" w:space="0" w:color="000000"/>
               <w:left w:val="single" w:sz="4" w:space="0" w:color="000000"/>
@@ -3398,8 +3394,7 @@
         </w:tc>
         <w:tc>
           <w:tcPr>
-            <w:tcW w:w="1738" w:type="dxa"/>
-            <w:gridSpan w:val="2"/>
+            <w:tcW w:w="1693" w:type="dxa"/>
             <w:tcBorders/>
             <w:shd w:color="auto" w:fill="auto" w:val="clear"/>
           </w:tcPr>
@@ -3811,7 +3806,7 @@
         </w:tc>
         <w:tc>
           <w:tcPr>
-            <w:tcW w:w="1658" w:type="dxa"/>
+            <w:tcW w:w="1703" w:type="dxa"/>
             <w:tcBorders>
               <w:top w:val="single" w:sz="4" w:space="0" w:color="000000"/>
               <w:left w:val="single" w:sz="4" w:space="0" w:color="000000"/>
@@ -3844,8 +3839,7 @@
         </w:tc>
         <w:tc>
           <w:tcPr>
-            <w:tcW w:w="1738" w:type="dxa"/>
-            <w:gridSpan w:val="2"/>
+            <w:tcW w:w="1693" w:type="dxa"/>
             <w:tcBorders/>
             <w:shd w:color="auto" w:fill="auto" w:val="clear"/>
           </w:tcPr>
@@ -4250,7 +4244,7 @@
         </w:tc>
         <w:tc>
           <w:tcPr>
-            <w:tcW w:w="1658" w:type="dxa"/>
+            <w:tcW w:w="1703" w:type="dxa"/>
             <w:tcBorders>
               <w:top w:val="single" w:sz="4" w:space="0" w:color="000000"/>
               <w:left w:val="single" w:sz="4" w:space="0" w:color="000000"/>
@@ -4283,8 +4277,7 @@
         </w:tc>
         <w:tc>
           <w:tcPr>
-            <w:tcW w:w="1738" w:type="dxa"/>
-            <w:gridSpan w:val="2"/>
+            <w:tcW w:w="1693" w:type="dxa"/>
             <w:tcBorders/>
             <w:shd w:color="auto" w:fill="auto" w:val="clear"/>
           </w:tcPr>
@@ -4691,7 +4684,7 @@
         </w:tc>
         <w:tc>
           <w:tcPr>
-            <w:tcW w:w="1658" w:type="dxa"/>
+            <w:tcW w:w="1703" w:type="dxa"/>
             <w:tcBorders>
               <w:top w:val="single" w:sz="4" w:space="0" w:color="000000"/>
               <w:left w:val="single" w:sz="4" w:space="0" w:color="000000"/>
@@ -4724,8 +4717,7 @@
         </w:tc>
         <w:tc>
           <w:tcPr>
-            <w:tcW w:w="1738" w:type="dxa"/>
-            <w:gridSpan w:val="2"/>
+            <w:tcW w:w="1693" w:type="dxa"/>
             <w:tcBorders/>
             <w:shd w:color="auto" w:fill="auto" w:val="clear"/>
           </w:tcPr>
@@ -5130,7 +5122,7 @@
         </w:tc>
         <w:tc>
           <w:tcPr>
-            <w:tcW w:w="1658" w:type="dxa"/>
+            <w:tcW w:w="1703" w:type="dxa"/>
             <w:tcBorders>
               <w:top w:val="single" w:sz="4" w:space="0" w:color="000000"/>
               <w:left w:val="single" w:sz="4" w:space="0" w:color="000000"/>
@@ -5163,8 +5155,7 @@
         </w:tc>
         <w:tc>
           <w:tcPr>
-            <w:tcW w:w="1738" w:type="dxa"/>
-            <w:gridSpan w:val="2"/>
+            <w:tcW w:w="1693" w:type="dxa"/>
             <w:tcBorders/>
             <w:shd w:color="auto" w:fill="auto" w:val="clear"/>
           </w:tcPr>
@@ -5564,7 +5555,7 @@
         </w:tc>
         <w:tc>
           <w:tcPr>
-            <w:tcW w:w="1658" w:type="dxa"/>
+            <w:tcW w:w="1703" w:type="dxa"/>
             <w:tcBorders>
               <w:top w:val="single" w:sz="4" w:space="0" w:color="000000"/>
               <w:left w:val="single" w:sz="4" w:space="0" w:color="000000"/>
@@ -5596,8 +5587,7 @@
         </w:tc>
         <w:tc>
           <w:tcPr>
-            <w:tcW w:w="1738" w:type="dxa"/>
-            <w:gridSpan w:val="2"/>
+            <w:tcW w:w="1693" w:type="dxa"/>
             <w:tcBorders/>
             <w:shd w:color="auto" w:fill="auto" w:val="clear"/>
           </w:tcPr>
@@ -5995,7 +5985,7 @@
         </w:tc>
         <w:tc>
           <w:tcPr>
-            <w:tcW w:w="1658" w:type="dxa"/>
+            <w:tcW w:w="1703" w:type="dxa"/>
             <w:tcBorders>
               <w:top w:val="single" w:sz="4" w:space="0" w:color="000000"/>
               <w:left w:val="single" w:sz="4" w:space="0" w:color="000000"/>
@@ -6027,8 +6017,7 @@
         </w:tc>
         <w:tc>
           <w:tcPr>
-            <w:tcW w:w="1738" w:type="dxa"/>
-            <w:gridSpan w:val="2"/>
+            <w:tcW w:w="1693" w:type="dxa"/>
             <w:tcBorders/>
             <w:shd w:color="auto" w:fill="auto" w:val="clear"/>
           </w:tcPr>
@@ -6421,7 +6410,7 @@
         </w:tc>
         <w:tc>
           <w:tcPr>
-            <w:tcW w:w="1658" w:type="dxa"/>
+            <w:tcW w:w="1703" w:type="dxa"/>
             <w:tcBorders>
               <w:left w:val="single" w:sz="4" w:space="0" w:color="000000"/>
               <w:bottom w:val="single" w:sz="4" w:space="0" w:color="000000"/>
@@ -6452,8 +6441,7 @@
         </w:tc>
         <w:tc>
           <w:tcPr>
-            <w:tcW w:w="1738" w:type="dxa"/>
-            <w:gridSpan w:val="2"/>
+            <w:tcW w:w="1693" w:type="dxa"/>
             <w:tcBorders/>
             <w:shd w:color="auto" w:fill="auto" w:val="clear"/>
           </w:tcPr>
@@ -6865,7 +6853,7 @@
         </w:tc>
         <w:tc>
           <w:tcPr>
-            <w:tcW w:w="1658" w:type="dxa"/>
+            <w:tcW w:w="1703" w:type="dxa"/>
             <w:tcBorders>
               <w:top w:val="single" w:sz="4" w:space="0" w:color="000000"/>
               <w:left w:val="single" w:sz="4" w:space="0" w:color="000000"/>
@@ -6898,8 +6886,7 @@
         </w:tc>
         <w:tc>
           <w:tcPr>
-            <w:tcW w:w="1738" w:type="dxa"/>
-            <w:gridSpan w:val="2"/>
+            <w:tcW w:w="1693" w:type="dxa"/>
             <w:tcBorders/>
             <w:shd w:color="auto" w:fill="auto" w:val="clear"/>
           </w:tcPr>
@@ -7304,7 +7291,7 @@
         </w:tc>
         <w:tc>
           <w:tcPr>
-            <w:tcW w:w="1658" w:type="dxa"/>
+            <w:tcW w:w="1703" w:type="dxa"/>
             <w:tcBorders>
               <w:top w:val="single" w:sz="4" w:space="0" w:color="000000"/>
               <w:left w:val="single" w:sz="4" w:space="0" w:color="000000"/>
@@ -7337,8 +7324,7 @@
         </w:tc>
         <w:tc>
           <w:tcPr>
-            <w:tcW w:w="1738" w:type="dxa"/>
-            <w:gridSpan w:val="2"/>
+            <w:tcW w:w="1693" w:type="dxa"/>
             <w:tcBorders/>
             <w:shd w:color="auto" w:fill="auto" w:val="clear"/>
           </w:tcPr>
@@ -7745,7 +7731,7 @@
         </w:tc>
         <w:tc>
           <w:tcPr>
-            <w:tcW w:w="1658" w:type="dxa"/>
+            <w:tcW w:w="1703" w:type="dxa"/>
             <w:tcBorders>
               <w:top w:val="single" w:sz="4" w:space="0" w:color="000000"/>
               <w:left w:val="single" w:sz="4" w:space="0" w:color="000000"/>
@@ -7778,8 +7764,7 @@
         </w:tc>
         <w:tc>
           <w:tcPr>
-            <w:tcW w:w="1738" w:type="dxa"/>
-            <w:gridSpan w:val="2"/>
+            <w:tcW w:w="1693" w:type="dxa"/>
             <w:tcBorders/>
             <w:shd w:color="auto" w:fill="auto" w:val="clear"/>
           </w:tcPr>
@@ -8184,7 +8169,7 @@
         </w:tc>
         <w:tc>
           <w:tcPr>
-            <w:tcW w:w="1658" w:type="dxa"/>
+            <w:tcW w:w="1703" w:type="dxa"/>
             <w:tcBorders>
               <w:top w:val="single" w:sz="4" w:space="0" w:color="000000"/>
               <w:left w:val="single" w:sz="4" w:space="0" w:color="000000"/>
@@ -8217,8 +8202,7 @@
         </w:tc>
         <w:tc>
           <w:tcPr>
-            <w:tcW w:w="1738" w:type="dxa"/>
-            <w:gridSpan w:val="2"/>
+            <w:tcW w:w="1693" w:type="dxa"/>
             <w:tcBorders/>
             <w:shd w:color="auto" w:fill="auto" w:val="clear"/>
           </w:tcPr>
@@ -8618,7 +8602,7 @@
         </w:tc>
         <w:tc>
           <w:tcPr>
-            <w:tcW w:w="1658" w:type="dxa"/>
+            <w:tcW w:w="1703" w:type="dxa"/>
             <w:tcBorders>
               <w:top w:val="single" w:sz="4" w:space="0" w:color="000000"/>
               <w:left w:val="single" w:sz="4" w:space="0" w:color="000000"/>
@@ -8650,8 +8634,8 @@
         </w:tc>
         <w:tc>
           <w:tcPr>
-            <w:tcW w:w="1786" w:type="dxa"/>
-            <w:gridSpan w:val="4"/>
+            <w:tcW w:w="1741" w:type="dxa"/>
+            <w:gridSpan w:val="3"/>
             <w:tcBorders/>
             <w:shd w:color="auto" w:fill="auto" w:val="clear"/>
           </w:tcPr>
@@ -9042,7 +9026,7 @@
         </w:tc>
         <w:tc>
           <w:tcPr>
-            <w:tcW w:w="1658" w:type="dxa"/>
+            <w:tcW w:w="1703" w:type="dxa"/>
             <w:tcBorders>
               <w:top w:val="single" w:sz="4" w:space="0" w:color="000000"/>
               <w:left w:val="single" w:sz="4" w:space="0" w:color="000000"/>
@@ -9074,8 +9058,7 @@
         </w:tc>
         <w:tc>
           <w:tcPr>
-            <w:tcW w:w="1738" w:type="dxa"/>
-            <w:gridSpan w:val="2"/>
+            <w:tcW w:w="1693" w:type="dxa"/>
             <w:tcBorders/>
             <w:shd w:color="auto" w:fill="auto" w:val="clear"/>
           </w:tcPr>
@@ -9468,7 +9451,7 @@
         </w:tc>
         <w:tc>
           <w:tcPr>
-            <w:tcW w:w="1658" w:type="dxa"/>
+            <w:tcW w:w="1703" w:type="dxa"/>
             <w:tcBorders>
               <w:left w:val="single" w:sz="4" w:space="0" w:color="000000"/>
               <w:bottom w:val="single" w:sz="4" w:space="0" w:color="000000"/>
@@ -9499,8 +9482,7 @@
         </w:tc>
         <w:tc>
           <w:tcPr>
-            <w:tcW w:w="1738" w:type="dxa"/>
-            <w:gridSpan w:val="2"/>
+            <w:tcW w:w="1693" w:type="dxa"/>
             <w:tcBorders/>
             <w:shd w:color="auto" w:fill="auto" w:val="clear"/>
           </w:tcPr>
@@ -9912,7 +9894,7 @@
         </w:tc>
         <w:tc>
           <w:tcPr>
-            <w:tcW w:w="1658" w:type="dxa"/>
+            <w:tcW w:w="1703" w:type="dxa"/>
             <w:tcBorders>
               <w:top w:val="single" w:sz="4" w:space="0" w:color="000000"/>
               <w:left w:val="single" w:sz="4" w:space="0" w:color="000000"/>
@@ -9945,8 +9927,7 @@
         </w:tc>
         <w:tc>
           <w:tcPr>
-            <w:tcW w:w="1738" w:type="dxa"/>
-            <w:gridSpan w:val="2"/>
+            <w:tcW w:w="1693" w:type="dxa"/>
             <w:tcBorders/>
             <w:shd w:color="auto" w:fill="auto" w:val="clear"/>
           </w:tcPr>
@@ -10351,7 +10332,7 @@
         </w:tc>
         <w:tc>
           <w:tcPr>
-            <w:tcW w:w="1658" w:type="dxa"/>
+            <w:tcW w:w="1703" w:type="dxa"/>
             <w:tcBorders>
               <w:top w:val="single" w:sz="4" w:space="0" w:color="000000"/>
               <w:left w:val="single" w:sz="4" w:space="0" w:color="000000"/>
@@ -10384,8 +10365,7 @@
         </w:tc>
         <w:tc>
           <w:tcPr>
-            <w:tcW w:w="1738" w:type="dxa"/>
-            <w:gridSpan w:val="2"/>
+            <w:tcW w:w="1693" w:type="dxa"/>
             <w:tcBorders/>
             <w:shd w:color="auto" w:fill="auto" w:val="clear"/>
           </w:tcPr>
@@ -10792,7 +10772,7 @@
         </w:tc>
         <w:tc>
           <w:tcPr>
-            <w:tcW w:w="1658" w:type="dxa"/>
+            <w:tcW w:w="1703" w:type="dxa"/>
             <w:tcBorders>
               <w:top w:val="single" w:sz="4" w:space="0" w:color="000000"/>
               <w:left w:val="single" w:sz="4" w:space="0" w:color="000000"/>
@@ -10825,8 +10805,7 @@
         </w:tc>
         <w:tc>
           <w:tcPr>
-            <w:tcW w:w="1738" w:type="dxa"/>
-            <w:gridSpan w:val="2"/>
+            <w:tcW w:w="1693" w:type="dxa"/>
             <w:tcBorders/>
             <w:shd w:color="auto" w:fill="auto" w:val="clear"/>
           </w:tcPr>
@@ -11231,7 +11210,7 @@
         </w:tc>
         <w:tc>
           <w:tcPr>
-            <w:tcW w:w="1658" w:type="dxa"/>
+            <w:tcW w:w="1703" w:type="dxa"/>
             <w:tcBorders>
               <w:top w:val="single" w:sz="4" w:space="0" w:color="000000"/>
               <w:left w:val="single" w:sz="4" w:space="0" w:color="000000"/>
@@ -11264,8 +11243,7 @@
         </w:tc>
         <w:tc>
           <w:tcPr>
-            <w:tcW w:w="1738" w:type="dxa"/>
-            <w:gridSpan w:val="2"/>
+            <w:tcW w:w="1693" w:type="dxa"/>
             <w:tcBorders/>
             <w:shd w:color="auto" w:fill="auto" w:val="clear"/>
           </w:tcPr>
@@ -11665,7 +11643,7 @@
         </w:tc>
         <w:tc>
           <w:tcPr>
-            <w:tcW w:w="1658" w:type="dxa"/>
+            <w:tcW w:w="1703" w:type="dxa"/>
             <w:tcBorders>
               <w:top w:val="single" w:sz="4" w:space="0" w:color="000000"/>
               <w:left w:val="single" w:sz="4" w:space="0" w:color="000000"/>
@@ -11697,8 +11675,7 @@
         </w:tc>
         <w:tc>
           <w:tcPr>
-            <w:tcW w:w="1738" w:type="dxa"/>
-            <w:gridSpan w:val="2"/>
+            <w:tcW w:w="1693" w:type="dxa"/>
             <w:tcBorders/>
             <w:shd w:color="auto" w:fill="auto" w:val="clear"/>
           </w:tcPr>
@@ -12096,7 +12073,7 @@
         </w:tc>
         <w:tc>
           <w:tcPr>
-            <w:tcW w:w="1658" w:type="dxa"/>
+            <w:tcW w:w="1703" w:type="dxa"/>
             <w:tcBorders>
               <w:top w:val="single" w:sz="4" w:space="0" w:color="000000"/>
               <w:left w:val="single" w:sz="4" w:space="0" w:color="000000"/>
@@ -12128,8 +12105,7 @@
         </w:tc>
         <w:tc>
           <w:tcPr>
-            <w:tcW w:w="1738" w:type="dxa"/>
-            <w:gridSpan w:val="2"/>
+            <w:tcW w:w="1693" w:type="dxa"/>
             <w:tcBorders/>
             <w:shd w:color="auto" w:fill="auto" w:val="clear"/>
           </w:tcPr>
@@ -12522,7 +12498,7 @@
         </w:tc>
         <w:tc>
           <w:tcPr>
-            <w:tcW w:w="1658" w:type="dxa"/>
+            <w:tcW w:w="1703" w:type="dxa"/>
             <w:tcBorders>
               <w:left w:val="single" w:sz="4" w:space="0" w:color="000000"/>
               <w:bottom w:val="single" w:sz="4" w:space="0" w:color="000000"/>
@@ -12553,8 +12529,7 @@
         </w:tc>
         <w:tc>
           <w:tcPr>
-            <w:tcW w:w="1738" w:type="dxa"/>
-            <w:gridSpan w:val="2"/>
+            <w:tcW w:w="1693" w:type="dxa"/>
             <w:tcBorders/>
             <w:shd w:color="auto" w:fill="auto" w:val="clear"/>
           </w:tcPr>
@@ -12966,7 +12941,7 @@
         </w:tc>
         <w:tc>
           <w:tcPr>
-            <w:tcW w:w="1658" w:type="dxa"/>
+            <w:tcW w:w="1703" w:type="dxa"/>
             <w:tcBorders>
               <w:top w:val="single" w:sz="4" w:space="0" w:color="000000"/>
               <w:left w:val="single" w:sz="4" w:space="0" w:color="000000"/>
@@ -12999,8 +12974,7 @@
         </w:tc>
         <w:tc>
           <w:tcPr>
-            <w:tcW w:w="1738" w:type="dxa"/>
-            <w:gridSpan w:val="2"/>
+            <w:tcW w:w="1693" w:type="dxa"/>
             <w:tcBorders/>
             <w:shd w:color="auto" w:fill="auto" w:val="clear"/>
           </w:tcPr>
@@ -13405,7 +13379,7 @@
         </w:tc>
         <w:tc>
           <w:tcPr>
-            <w:tcW w:w="1658" w:type="dxa"/>
+            <w:tcW w:w="1703" w:type="dxa"/>
             <w:tcBorders>
               <w:top w:val="single" w:sz="4" w:space="0" w:color="000000"/>
               <w:left w:val="single" w:sz="4" w:space="0" w:color="000000"/>
@@ -13438,8 +13412,7 @@
         </w:tc>
         <w:tc>
           <w:tcPr>
-            <w:tcW w:w="1738" w:type="dxa"/>
-            <w:gridSpan w:val="2"/>
+            <w:tcW w:w="1693" w:type="dxa"/>
             <w:tcBorders/>
             <w:shd w:color="auto" w:fill="auto" w:val="clear"/>
           </w:tcPr>
@@ -13846,7 +13819,7 @@
         </w:tc>
         <w:tc>
           <w:tcPr>
-            <w:tcW w:w="1658" w:type="dxa"/>
+            <w:tcW w:w="1703" w:type="dxa"/>
             <w:tcBorders>
               <w:top w:val="single" w:sz="4" w:space="0" w:color="000000"/>
               <w:left w:val="single" w:sz="4" w:space="0" w:color="000000"/>
@@ -13879,8 +13852,7 @@
         </w:tc>
         <w:tc>
           <w:tcPr>
-            <w:tcW w:w="1738" w:type="dxa"/>
-            <w:gridSpan w:val="2"/>
+            <w:tcW w:w="1693" w:type="dxa"/>
             <w:tcBorders/>
             <w:shd w:color="auto" w:fill="auto" w:val="clear"/>
           </w:tcPr>
@@ -14285,7 +14257,7 @@
         </w:tc>
         <w:tc>
           <w:tcPr>
-            <w:tcW w:w="1658" w:type="dxa"/>
+            <w:tcW w:w="1703" w:type="dxa"/>
             <w:tcBorders>
               <w:top w:val="single" w:sz="4" w:space="0" w:color="000000"/>
               <w:left w:val="single" w:sz="4" w:space="0" w:color="000000"/>
@@ -14318,8 +14290,7 @@
         </w:tc>
         <w:tc>
           <w:tcPr>
-            <w:tcW w:w="1738" w:type="dxa"/>
-            <w:gridSpan w:val="2"/>
+            <w:tcW w:w="1693" w:type="dxa"/>
             <w:tcBorders/>
             <w:shd w:color="auto" w:fill="auto" w:val="clear"/>
           </w:tcPr>
@@ -14717,7 +14688,7 @@
         </w:tc>
         <w:tc>
           <w:tcPr>
-            <w:tcW w:w="1658" w:type="dxa"/>
+            <w:tcW w:w="1703" w:type="dxa"/>
             <w:tcBorders>
               <w:top w:val="single" w:sz="4" w:space="0" w:color="000000"/>
               <w:left w:val="single" w:sz="4" w:space="0" w:color="000000"/>
@@ -14749,8 +14720,7 @@
         </w:tc>
         <w:tc>
           <w:tcPr>
-            <w:tcW w:w="1738" w:type="dxa"/>
-            <w:gridSpan w:val="2"/>
+            <w:tcW w:w="1693" w:type="dxa"/>
             <w:tcBorders/>
             <w:shd w:color="auto" w:fill="auto" w:val="clear"/>
           </w:tcPr>
@@ -15152,7 +15122,7 @@
         </w:tc>
         <w:tc>
           <w:tcPr>
-            <w:tcW w:w="1658" w:type="dxa"/>
+            <w:tcW w:w="1703" w:type="dxa"/>
             <w:tcBorders>
               <w:top w:val="single" w:sz="4" w:space="0" w:color="000000"/>
               <w:left w:val="single" w:sz="4" w:space="0" w:color="000000"/>
@@ -15184,8 +15154,7 @@
         </w:tc>
         <w:tc>
           <w:tcPr>
-            <w:tcW w:w="1738" w:type="dxa"/>
-            <w:gridSpan w:val="2"/>
+            <w:tcW w:w="1693" w:type="dxa"/>
             <w:tcBorders/>
             <w:shd w:color="auto" w:fill="auto" w:val="clear"/>
           </w:tcPr>
@@ -15575,7 +15544,7 @@
         </w:tc>
         <w:tc>
           <w:tcPr>
-            <w:tcW w:w="1658" w:type="dxa"/>
+            <w:tcW w:w="1703" w:type="dxa"/>
             <w:tcBorders>
               <w:left w:val="single" w:sz="4" w:space="0" w:color="000000"/>
               <w:bottom w:val="single" w:sz="4" w:space="0" w:color="000000"/>
@@ -15606,8 +15575,7 @@
         </w:tc>
         <w:tc>
           <w:tcPr>
-            <w:tcW w:w="1738" w:type="dxa"/>
-            <w:gridSpan w:val="2"/>
+            <w:tcW w:w="1693" w:type="dxa"/>
             <w:tcBorders/>
             <w:shd w:color="auto" w:fill="auto" w:val="clear"/>
           </w:tcPr>
@@ -15809,8 +15777,8 @@
         </w:tc>
         <w:tc>
           <w:tcPr>
-            <w:tcW w:w="5036" w:type="dxa"/>
-            <w:gridSpan w:val="6"/>
+            <w:tcW w:w="5058" w:type="dxa"/>
+            <w:gridSpan w:val="5"/>
             <w:tcBorders/>
             <w:shd w:color="auto" w:fill="auto" w:val="clear"/>
           </w:tcPr>
@@ -15856,7 +15824,7 @@
         </w:tc>
         <w:tc>
           <w:tcPr>
-            <w:tcW w:w="1763" w:type="dxa"/>
+            <w:tcW w:w="1741" w:type="dxa"/>
             <w:gridSpan w:val="3"/>
             <w:tcBorders/>
             <w:shd w:color="auto" w:fill="auto" w:val="clear"/>

</xml_diff>